<commit_message>
The result of automatic testing are documented
</commit_message>
<xml_diff>
--- a/lab10/Report/lab10.docx
+++ b/lab10/Report/lab10.docx
@@ -1219,23 +1219,7 @@
           <w:szCs w:val="28"/>
         </w:rPr>
         <w:lastRenderedPageBreak/>
-        <w:t xml:space="preserve">Для цієї задачі нам потрібно 2 текстові файли. Один вхідний в якому буде текст українською мовою, вихідний файл буде пустий. На виході ми повинні записати у вихідний файл авторську інформацію, кількість знаків </w:t>
-      </w:r>
-      <w:r>
-        <w:rPr>
-          <w:rFonts w:ascii="Times New Roman" w:hAnsi="Times New Roman" w:cs="Times New Roman"/>
-          <w:sz w:val="28"/>
-          <w:szCs w:val="28"/>
-        </w:rPr>
-        <w:t xml:space="preserve">«!» та «?» </w:t>
-      </w:r>
-      <w:r>
-        <w:rPr>
-          <w:rFonts w:ascii="Times New Roman" w:hAnsi="Times New Roman" w:cs="Times New Roman"/>
-          <w:sz w:val="28"/>
-          <w:szCs w:val="28"/>
-        </w:rPr>
-        <w:t>(кожного окремо) та текст із вихідного файлу в якому немає голосних літер</w:t>
+        <w:t>Для цієї задачі нам потрібно 2 текстові файли. Один вхідний в якому буде текст українською мовою, вихідний файл буде пустий. На виході ми повинні записати у вихідний файл авторську інформацію, кількість знаків «!» та «?» (кожного окремо) та текст із вихідного файлу в якому немає голосних літер</w:t>
       </w:r>
     </w:p>
     <w:p>
@@ -1625,71 +1609,7 @@
           <w:sz w:val="28"/>
           <w:szCs w:val="28"/>
         </w:rPr>
-        <w:t>Для цієї задачі нам потрібн</w:t>
-      </w:r>
-      <w:r>
-        <w:rPr>
-          <w:rFonts w:ascii="Times New Roman" w:hAnsi="Times New Roman" w:cs="Times New Roman"/>
-          <w:sz w:val="28"/>
-          <w:szCs w:val="28"/>
-        </w:rPr>
-        <w:t>ий</w:t>
-      </w:r>
-      <w:r>
-        <w:rPr>
-          <w:rFonts w:ascii="Times New Roman" w:hAnsi="Times New Roman" w:cs="Times New Roman"/>
-          <w:sz w:val="28"/>
-          <w:szCs w:val="28"/>
-        </w:rPr>
-        <w:t xml:space="preserve"> </w:t>
-      </w:r>
-      <w:r>
-        <w:rPr>
-          <w:rFonts w:ascii="Times New Roman" w:hAnsi="Times New Roman" w:cs="Times New Roman"/>
-          <w:sz w:val="28"/>
-          <w:szCs w:val="28"/>
-        </w:rPr>
-        <w:t>1</w:t>
-      </w:r>
-      <w:r>
-        <w:rPr>
-          <w:rFonts w:ascii="Times New Roman" w:hAnsi="Times New Roman" w:cs="Times New Roman"/>
-          <w:sz w:val="28"/>
-          <w:szCs w:val="28"/>
-        </w:rPr>
-        <w:t xml:space="preserve"> текстов</w:t>
-      </w:r>
-      <w:r>
-        <w:rPr>
-          <w:rFonts w:ascii="Times New Roman" w:hAnsi="Times New Roman" w:cs="Times New Roman"/>
-          <w:sz w:val="28"/>
-          <w:szCs w:val="28"/>
-        </w:rPr>
-        <w:t>ий</w:t>
-      </w:r>
-      <w:r>
-        <w:rPr>
-          <w:rFonts w:ascii="Times New Roman" w:hAnsi="Times New Roman" w:cs="Times New Roman"/>
-          <w:sz w:val="28"/>
-          <w:szCs w:val="28"/>
-        </w:rPr>
-        <w:t xml:space="preserve"> файл</w:t>
-      </w:r>
-      <w:r>
-        <w:rPr>
-          <w:rFonts w:ascii="Times New Roman" w:hAnsi="Times New Roman" w:cs="Times New Roman"/>
-          <w:sz w:val="28"/>
-          <w:szCs w:val="28"/>
-        </w:rPr>
-        <w:t xml:space="preserve">. </w:t>
-      </w:r>
-      <w:r>
-        <w:rPr>
-          <w:rFonts w:ascii="Times New Roman" w:hAnsi="Times New Roman" w:cs="Times New Roman"/>
-          <w:sz w:val="28"/>
-          <w:szCs w:val="28"/>
-        </w:rPr>
-        <w:t xml:space="preserve">На виході ми повинні </w:t>
+        <w:t xml:space="preserve">Для цієї задачі нам потрібний 1 текстовий файл. На виході ми повинні </w:t>
       </w:r>
       <w:r>
         <w:rPr>
@@ -2269,15 +2189,7 @@
           <w:sz w:val="28"/>
           <w:szCs w:val="28"/>
         </w:rPr>
-        <w:t xml:space="preserve"> і записати </w:t>
-      </w:r>
-      <w:r>
-        <w:rPr>
-          <w:rFonts w:ascii="Times New Roman" w:hAnsi="Times New Roman" w:cs="Times New Roman"/>
-          <w:sz w:val="28"/>
-          <w:szCs w:val="28"/>
-        </w:rPr>
-        <w:t xml:space="preserve">число </w:t>
+        <w:t xml:space="preserve"> і записати число </w:t>
       </w:r>
       <w:r>
         <w:rPr>
@@ -2294,15 +2206,7 @@
           <w:sz w:val="28"/>
           <w:szCs w:val="28"/>
         </w:rPr>
-        <w:t>у двійковому коді</w:t>
-      </w:r>
-      <w:r>
-        <w:rPr>
-          <w:rFonts w:ascii="Times New Roman" w:hAnsi="Times New Roman" w:cs="Times New Roman"/>
-          <w:sz w:val="28"/>
-          <w:szCs w:val="28"/>
-        </w:rPr>
-        <w:t xml:space="preserve">. </w:t>
+        <w:t xml:space="preserve">у двійковому коді. </w:t>
       </w:r>
       <w:proofErr w:type="spellStart"/>
       <w:r>
@@ -2344,17 +2248,7 @@
           <w:sz w:val="28"/>
           <w:szCs w:val="28"/>
         </w:rPr>
-        <w:t>Постановка задачі 10.</w:t>
-      </w:r>
-      <w:r>
-        <w:rPr>
-          <w:rFonts w:ascii="Times New Roman" w:hAnsi="Times New Roman" w:cs="Times New Roman"/>
-          <w:b/>
-          <w:bCs/>
-          <w:sz w:val="28"/>
-          <w:szCs w:val="28"/>
-        </w:rPr>
-        <w:t>3</w:t>
+        <w:t>Постановка задачі 10.3</w:t>
       </w:r>
     </w:p>
     <w:p>
@@ -2416,15 +2310,7 @@
           <w:sz w:val="28"/>
           <w:szCs w:val="28"/>
         </w:rPr>
-        <w:t xml:space="preserve"> Та мати доступ до вихідного файлу та після виконання завдання в файлі буде </w:t>
-      </w:r>
-      <w:r>
-        <w:rPr>
-          <w:rFonts w:ascii="Times New Roman" w:hAnsi="Times New Roman" w:cs="Times New Roman"/>
-          <w:sz w:val="28"/>
-          <w:szCs w:val="28"/>
-        </w:rPr>
-        <w:t xml:space="preserve">результати виконання функцій із заголовкового файлу </w:t>
+        <w:t xml:space="preserve"> Та мати доступ до вихідного файлу та після виконання завдання в файлі буде результати виконання функцій із заголовкового файлу </w:t>
       </w:r>
       <w:proofErr w:type="spellStart"/>
       <w:r>
@@ -2542,287 +2428,27 @@
           <w:sz w:val="28"/>
           <w:szCs w:val="28"/>
         </w:rPr>
-        <w:t>Текст вхідного фалу</w:t>
-      </w:r>
-    </w:p>
-    <w:p>
-      <w:pPr>
-        <w:spacing w:after="0" w:line="360" w:lineRule="auto"/>
-        <w:jc w:val="both"/>
-        <w:rPr>
-          <w:rFonts w:ascii="Times New Roman" w:hAnsi="Times New Roman" w:cs="Times New Roman"/>
-          <w:sz w:val="28"/>
-          <w:szCs w:val="28"/>
-        </w:rPr>
-      </w:pPr>
-      <w:r>
-        <w:rPr>
-          <w:rFonts w:ascii="Times New Roman" w:hAnsi="Times New Roman" w:cs="Times New Roman"/>
-          <w:sz w:val="28"/>
-          <w:szCs w:val="28"/>
-        </w:rPr>
-        <w:t>Блакитними очима дивиться мені в очі весна.</w:t>
-      </w:r>
-    </w:p>
-    <w:p>
-      <w:pPr>
-        <w:spacing w:after="0" w:line="360" w:lineRule="auto"/>
-        <w:jc w:val="both"/>
-        <w:rPr>
-          <w:rFonts w:ascii="Times New Roman" w:hAnsi="Times New Roman" w:cs="Times New Roman"/>
-          <w:sz w:val="28"/>
-          <w:szCs w:val="28"/>
-        </w:rPr>
-      </w:pPr>
-      <w:r>
-        <w:rPr>
-          <w:rFonts w:ascii="Times New Roman" w:hAnsi="Times New Roman" w:cs="Times New Roman"/>
-          <w:sz w:val="28"/>
-          <w:szCs w:val="28"/>
-        </w:rPr>
-        <w:t>Вона ще молода, ніжна, усміхається святково й чисто, у її ледь чутному</w:t>
-      </w:r>
-    </w:p>
-    <w:p>
-      <w:pPr>
-        <w:spacing w:after="0" w:line="360" w:lineRule="auto"/>
-        <w:jc w:val="both"/>
-        <w:rPr>
-          <w:rFonts w:ascii="Times New Roman" w:hAnsi="Times New Roman" w:cs="Times New Roman"/>
-          <w:sz w:val="28"/>
-          <w:szCs w:val="28"/>
-        </w:rPr>
-      </w:pPr>
-      <w:r>
-        <w:rPr>
-          <w:rFonts w:ascii="Times New Roman" w:hAnsi="Times New Roman" w:cs="Times New Roman"/>
-          <w:sz w:val="28"/>
-          <w:szCs w:val="28"/>
-        </w:rPr>
-        <w:t>диханні – збудлива таємниця свіжості, краси природи, що завжди відроджується й відроджується!</w:t>
-      </w:r>
-    </w:p>
-    <w:p>
-      <w:pPr>
-        <w:spacing w:after="0" w:line="360" w:lineRule="auto"/>
-        <w:jc w:val="both"/>
-        <w:rPr>
-          <w:rFonts w:ascii="Times New Roman" w:hAnsi="Times New Roman" w:cs="Times New Roman"/>
-          <w:sz w:val="28"/>
-          <w:szCs w:val="28"/>
-        </w:rPr>
-      </w:pPr>
-    </w:p>
-    <w:p>
-      <w:pPr>
-        <w:spacing w:after="0" w:line="360" w:lineRule="auto"/>
-        <w:jc w:val="both"/>
-        <w:rPr>
-          <w:rFonts w:ascii="Times New Roman" w:hAnsi="Times New Roman" w:cs="Times New Roman"/>
-          <w:sz w:val="28"/>
-          <w:szCs w:val="28"/>
-        </w:rPr>
-      </w:pPr>
-      <w:r>
-        <w:rPr>
-          <w:rFonts w:ascii="Times New Roman" w:hAnsi="Times New Roman" w:cs="Times New Roman"/>
-          <w:sz w:val="28"/>
-          <w:szCs w:val="28"/>
-        </w:rPr>
-        <w:t>Ще недавно бігла по дніпровських кручах рудою лисицею осінь, бігла барвисто, холодним повівом несло від її прудкого руху.</w:t>
-      </w:r>
-    </w:p>
-    <w:p>
-      <w:pPr>
-        <w:spacing w:after="0" w:line="360" w:lineRule="auto"/>
-        <w:jc w:val="both"/>
-        <w:rPr>
-          <w:rFonts w:ascii="Times New Roman" w:hAnsi="Times New Roman" w:cs="Times New Roman"/>
-          <w:sz w:val="28"/>
-          <w:szCs w:val="28"/>
-        </w:rPr>
-      </w:pPr>
-      <w:r>
-        <w:rPr>
-          <w:rFonts w:ascii="Times New Roman" w:hAnsi="Times New Roman" w:cs="Times New Roman"/>
-          <w:sz w:val="28"/>
-          <w:szCs w:val="28"/>
-        </w:rPr>
-        <w:t>Так недавно дихало в мої думки студеним запахом зів’ялого листя, а вже сьогодні лагідне, напрочуд шовковисте повітря весни купає мої очі.</w:t>
-      </w:r>
-    </w:p>
-    <w:p>
-      <w:pPr>
-        <w:spacing w:after="0" w:line="360" w:lineRule="auto"/>
-        <w:jc w:val="both"/>
-        <w:rPr>
-          <w:rFonts w:ascii="Times New Roman" w:hAnsi="Times New Roman" w:cs="Times New Roman"/>
-          <w:sz w:val="28"/>
-          <w:szCs w:val="28"/>
-        </w:rPr>
-      </w:pPr>
-      <w:r>
-        <w:rPr>
-          <w:rFonts w:ascii="Times New Roman" w:hAnsi="Times New Roman" w:cs="Times New Roman"/>
-          <w:sz w:val="28"/>
-          <w:szCs w:val="28"/>
-        </w:rPr>
-        <w:t>Уся земля наче випромінює благодатну снагу, що помагає рости не тільки траві, квітам, деревам, а й мріям людським.</w:t>
-      </w:r>
-    </w:p>
-    <w:p>
-      <w:pPr>
-        <w:spacing w:after="0" w:line="360" w:lineRule="auto"/>
-        <w:jc w:val="both"/>
-        <w:rPr>
-          <w:rFonts w:ascii="Times New Roman" w:hAnsi="Times New Roman" w:cs="Times New Roman"/>
-          <w:sz w:val="28"/>
-          <w:szCs w:val="28"/>
-        </w:rPr>
-      </w:pPr>
-    </w:p>
-    <w:p>
-      <w:pPr>
-        <w:spacing w:after="0" w:line="360" w:lineRule="auto"/>
-        <w:jc w:val="both"/>
-        <w:rPr>
-          <w:rFonts w:ascii="Times New Roman" w:hAnsi="Times New Roman" w:cs="Times New Roman"/>
-          <w:sz w:val="28"/>
-          <w:szCs w:val="28"/>
-        </w:rPr>
-      </w:pPr>
-      <w:r>
-        <w:rPr>
-          <w:rFonts w:ascii="Times New Roman" w:hAnsi="Times New Roman" w:cs="Times New Roman"/>
-          <w:sz w:val="28"/>
-          <w:szCs w:val="28"/>
-        </w:rPr>
-        <w:t xml:space="preserve">Стоять верби, опушені зелененьким листям, і, здається, вони чують сплески журавлиних </w:t>
-      </w:r>
-      <w:proofErr w:type="spellStart"/>
-      <w:r>
-        <w:rPr>
-          <w:rFonts w:ascii="Times New Roman" w:hAnsi="Times New Roman" w:cs="Times New Roman"/>
-          <w:sz w:val="28"/>
-          <w:szCs w:val="28"/>
-        </w:rPr>
-        <w:t>сурем</w:t>
-      </w:r>
-      <w:proofErr w:type="spellEnd"/>
-      <w:r>
-        <w:rPr>
-          <w:rFonts w:ascii="Times New Roman" w:hAnsi="Times New Roman" w:cs="Times New Roman"/>
-          <w:sz w:val="28"/>
-          <w:szCs w:val="28"/>
-        </w:rPr>
-        <w:t xml:space="preserve"> у піднебессі.</w:t>
-      </w:r>
-    </w:p>
-    <w:p>
-      <w:pPr>
-        <w:spacing w:after="0" w:line="360" w:lineRule="auto"/>
-        <w:jc w:val="both"/>
-        <w:rPr>
-          <w:rFonts w:ascii="Times New Roman" w:hAnsi="Times New Roman" w:cs="Times New Roman"/>
-          <w:sz w:val="28"/>
-          <w:szCs w:val="28"/>
-        </w:rPr>
-      </w:pPr>
-    </w:p>
-    <w:p>
-      <w:pPr>
-        <w:spacing w:after="0" w:line="360" w:lineRule="auto"/>
-        <w:jc w:val="both"/>
-        <w:rPr>
-          <w:rFonts w:ascii="Times New Roman" w:hAnsi="Times New Roman" w:cs="Times New Roman"/>
-          <w:sz w:val="28"/>
-          <w:szCs w:val="28"/>
-        </w:rPr>
-      </w:pPr>
-      <w:r>
-        <w:rPr>
-          <w:rFonts w:ascii="Times New Roman" w:hAnsi="Times New Roman" w:cs="Times New Roman"/>
-          <w:sz w:val="28"/>
-          <w:szCs w:val="28"/>
-        </w:rPr>
-        <w:t>Упродовж усієї минулої зими я відчував: щось має статись у цьому світі, щось неминуче станеться.</w:t>
-      </w:r>
-    </w:p>
-    <w:p>
-      <w:pPr>
-        <w:spacing w:after="0" w:line="360" w:lineRule="auto"/>
-        <w:jc w:val="both"/>
-        <w:rPr>
-          <w:rFonts w:ascii="Times New Roman" w:hAnsi="Times New Roman" w:cs="Times New Roman"/>
-          <w:sz w:val="28"/>
-          <w:szCs w:val="28"/>
-        </w:rPr>
-      </w:pPr>
-      <w:r>
-        <w:rPr>
-          <w:rFonts w:ascii="Times New Roman" w:hAnsi="Times New Roman" w:cs="Times New Roman"/>
-          <w:sz w:val="28"/>
-          <w:szCs w:val="28"/>
-        </w:rPr>
-        <w:lastRenderedPageBreak/>
-        <w:t>І тепер, коли прийшла весна, коли війнула мені в груди першими своїми, тонкими, такими пам’ятними запахами,</w:t>
-      </w:r>
-    </w:p>
-    <w:p>
-      <w:pPr>
-        <w:spacing w:after="0" w:line="360" w:lineRule="auto"/>
-        <w:jc w:val="both"/>
-        <w:rPr>
-          <w:rFonts w:ascii="Times New Roman" w:hAnsi="Times New Roman" w:cs="Times New Roman"/>
-          <w:sz w:val="28"/>
-          <w:szCs w:val="28"/>
-        </w:rPr>
-      </w:pPr>
-      <w:r>
-        <w:rPr>
-          <w:rFonts w:ascii="Times New Roman" w:hAnsi="Times New Roman" w:cs="Times New Roman"/>
-          <w:sz w:val="28"/>
-          <w:szCs w:val="28"/>
-        </w:rPr>
-        <w:t>коли все в мені помолоділо, мов вербове пагіння над дніпровською водою, то я добре знаю: очікуване прийшло,</w:t>
-      </w:r>
-    </w:p>
-    <w:p>
-      <w:pPr>
-        <w:spacing w:after="0" w:line="360" w:lineRule="auto"/>
-        <w:jc w:val="both"/>
-        <w:rPr>
-          <w:rFonts w:ascii="Times New Roman" w:hAnsi="Times New Roman" w:cs="Times New Roman"/>
-          <w:sz w:val="28"/>
-          <w:szCs w:val="28"/>
-        </w:rPr>
-      </w:pPr>
-      <w:r>
-        <w:rPr>
-          <w:rFonts w:ascii="Times New Roman" w:hAnsi="Times New Roman" w:cs="Times New Roman"/>
-          <w:sz w:val="28"/>
-          <w:szCs w:val="28"/>
-        </w:rPr>
-        <w:t>наче народжене силою мого бажання, і наймення йому – синя та золота весна на дніпрових кручах.</w:t>
-      </w:r>
-    </w:p>
-    <w:p>
-      <w:pPr>
-        <w:spacing w:after="0" w:line="360" w:lineRule="auto"/>
-        <w:jc w:val="both"/>
-        <w:rPr>
-          <w:rFonts w:ascii="Times New Roman" w:hAnsi="Times New Roman" w:cs="Times New Roman"/>
-          <w:sz w:val="28"/>
-          <w:szCs w:val="28"/>
-        </w:rPr>
-      </w:pPr>
-      <w:r>
-        <w:rPr>
-          <w:rFonts w:ascii="Times New Roman" w:hAnsi="Times New Roman" w:cs="Times New Roman"/>
-          <w:sz w:val="28"/>
-          <w:szCs w:val="28"/>
-        </w:rPr>
-        <w:t>???</w:t>
+        <w:t>Текст</w:t>
+      </w:r>
+      <w:r>
+        <w:rPr>
+          <w:rFonts w:ascii="Times New Roman" w:hAnsi="Times New Roman" w:cs="Times New Roman"/>
+          <w:b/>
+          <w:bCs/>
+          <w:sz w:val="28"/>
+          <w:szCs w:val="28"/>
+        </w:rPr>
+        <w:t>и</w:t>
+      </w:r>
+      <w:r>
+        <w:rPr>
+          <w:rFonts w:ascii="Times New Roman" w:hAnsi="Times New Roman" w:cs="Times New Roman"/>
+          <w:b/>
+          <w:bCs/>
+          <w:sz w:val="28"/>
+          <w:szCs w:val="28"/>
+        </w:rPr>
+        <w:t xml:space="preserve"> вхідного фалу</w:t>
       </w:r>
     </w:p>
     <w:p>
@@ -2832,20 +2458,1417 @@
         <w:jc w:val="both"/>
         <w:rPr>
           <w:rFonts w:ascii="Times New Roman" w:hAnsi="Times New Roman" w:cs="Times New Roman"/>
-          <w:sz w:val="28"/>
-          <w:szCs w:val="28"/>
-        </w:rPr>
-      </w:pPr>
-    </w:p>
-    <w:p>
-      <w:pPr>
+          <w:b/>
+          <w:bCs/>
+          <w:sz w:val="28"/>
+          <w:szCs w:val="28"/>
+        </w:rPr>
+      </w:pPr>
+      <w:r>
+        <w:rPr>
+          <w:rFonts w:ascii="Times New Roman" w:hAnsi="Times New Roman" w:cs="Times New Roman"/>
+          <w:b/>
+          <w:bCs/>
+          <w:sz w:val="28"/>
+          <w:szCs w:val="28"/>
+        </w:rPr>
+        <w:t>Текст 1</w:t>
+      </w:r>
+    </w:p>
+    <w:p>
+      <w:pPr>
+        <w:spacing w:after="0" w:line="360" w:lineRule="auto"/>
+        <w:jc w:val="both"/>
+        <w:rPr>
+          <w:rFonts w:ascii="Times New Roman" w:hAnsi="Times New Roman" w:cs="Times New Roman"/>
+          <w:sz w:val="28"/>
+          <w:szCs w:val="28"/>
+        </w:rPr>
+      </w:pPr>
+      <w:r>
+        <w:rPr>
+          <w:rFonts w:ascii="Times New Roman" w:hAnsi="Times New Roman" w:cs="Times New Roman"/>
+          <w:sz w:val="28"/>
+          <w:szCs w:val="28"/>
+        </w:rPr>
+        <w:t>Блакитними очима дивиться мені в очі весна.</w:t>
+      </w:r>
+    </w:p>
+    <w:p>
+      <w:pPr>
+        <w:spacing w:after="0" w:line="360" w:lineRule="auto"/>
+        <w:jc w:val="both"/>
+        <w:rPr>
+          <w:rFonts w:ascii="Times New Roman" w:hAnsi="Times New Roman" w:cs="Times New Roman"/>
+          <w:sz w:val="28"/>
+          <w:szCs w:val="28"/>
+        </w:rPr>
+      </w:pPr>
+      <w:r>
+        <w:rPr>
+          <w:rFonts w:ascii="Times New Roman" w:hAnsi="Times New Roman" w:cs="Times New Roman"/>
+          <w:sz w:val="28"/>
+          <w:szCs w:val="28"/>
+        </w:rPr>
+        <w:t>Вона ще молода, ніжна, усміхається святково й чисто, у її ледь чутному</w:t>
+      </w:r>
+    </w:p>
+    <w:p>
+      <w:pPr>
+        <w:spacing w:after="0" w:line="360" w:lineRule="auto"/>
+        <w:jc w:val="both"/>
+        <w:rPr>
+          <w:rFonts w:ascii="Times New Roman" w:hAnsi="Times New Roman" w:cs="Times New Roman"/>
+          <w:sz w:val="28"/>
+          <w:szCs w:val="28"/>
+        </w:rPr>
+      </w:pPr>
+      <w:r>
+        <w:rPr>
+          <w:rFonts w:ascii="Times New Roman" w:hAnsi="Times New Roman" w:cs="Times New Roman"/>
+          <w:sz w:val="28"/>
+          <w:szCs w:val="28"/>
+        </w:rPr>
+        <w:t>диханні – збудлива таємниця свіжості, краси природи, що завжди відроджується й відроджується!</w:t>
+      </w:r>
+    </w:p>
+    <w:p>
+      <w:pPr>
+        <w:spacing w:after="0" w:line="360" w:lineRule="auto"/>
+        <w:jc w:val="both"/>
+        <w:rPr>
+          <w:rFonts w:ascii="Times New Roman" w:hAnsi="Times New Roman" w:cs="Times New Roman"/>
+          <w:sz w:val="28"/>
+          <w:szCs w:val="28"/>
+        </w:rPr>
+      </w:pPr>
+    </w:p>
+    <w:p>
+      <w:pPr>
+        <w:spacing w:after="0" w:line="360" w:lineRule="auto"/>
+        <w:jc w:val="both"/>
+        <w:rPr>
+          <w:rFonts w:ascii="Times New Roman" w:hAnsi="Times New Roman" w:cs="Times New Roman"/>
+          <w:sz w:val="28"/>
+          <w:szCs w:val="28"/>
+        </w:rPr>
+      </w:pPr>
+      <w:r>
+        <w:rPr>
+          <w:rFonts w:ascii="Times New Roman" w:hAnsi="Times New Roman" w:cs="Times New Roman"/>
+          <w:sz w:val="28"/>
+          <w:szCs w:val="28"/>
+        </w:rPr>
+        <w:t>Ще недавно бігла по дніпровських кручах рудою лисицею осінь, бігла барвисто, холодним повівом несло від її прудкого руху.</w:t>
+      </w:r>
+    </w:p>
+    <w:p>
+      <w:pPr>
+        <w:spacing w:after="0" w:line="360" w:lineRule="auto"/>
+        <w:jc w:val="both"/>
+        <w:rPr>
+          <w:rFonts w:ascii="Times New Roman" w:hAnsi="Times New Roman" w:cs="Times New Roman"/>
+          <w:sz w:val="28"/>
+          <w:szCs w:val="28"/>
+        </w:rPr>
+      </w:pPr>
+      <w:r>
+        <w:rPr>
+          <w:rFonts w:ascii="Times New Roman" w:hAnsi="Times New Roman" w:cs="Times New Roman"/>
+          <w:sz w:val="28"/>
+          <w:szCs w:val="28"/>
+        </w:rPr>
+        <w:t>Так недавно дихало в мої думки студеним запахом зів’ялого листя, а вже сьогодні лагідне, напрочуд шовковисте повітря весни купає мої очі.</w:t>
+      </w:r>
+    </w:p>
+    <w:p>
+      <w:pPr>
+        <w:spacing w:after="0" w:line="360" w:lineRule="auto"/>
+        <w:jc w:val="both"/>
+        <w:rPr>
+          <w:rFonts w:ascii="Times New Roman" w:hAnsi="Times New Roman" w:cs="Times New Roman"/>
+          <w:sz w:val="28"/>
+          <w:szCs w:val="28"/>
+        </w:rPr>
+      </w:pPr>
+      <w:r>
+        <w:rPr>
+          <w:rFonts w:ascii="Times New Roman" w:hAnsi="Times New Roman" w:cs="Times New Roman"/>
+          <w:sz w:val="28"/>
+          <w:szCs w:val="28"/>
+        </w:rPr>
+        <w:t>Уся земля наче випромінює благодатну снагу, що помагає рости не тільки траві, квітам, деревам, а й мріям людським.</w:t>
+      </w:r>
+    </w:p>
+    <w:p>
+      <w:pPr>
+        <w:spacing w:after="0" w:line="360" w:lineRule="auto"/>
+        <w:jc w:val="both"/>
+        <w:rPr>
+          <w:rFonts w:ascii="Times New Roman" w:hAnsi="Times New Roman" w:cs="Times New Roman"/>
+          <w:sz w:val="28"/>
+          <w:szCs w:val="28"/>
+        </w:rPr>
+      </w:pPr>
+    </w:p>
+    <w:p>
+      <w:pPr>
+        <w:spacing w:after="0" w:line="360" w:lineRule="auto"/>
+        <w:jc w:val="both"/>
+        <w:rPr>
+          <w:rFonts w:ascii="Times New Roman" w:hAnsi="Times New Roman" w:cs="Times New Roman"/>
+          <w:sz w:val="28"/>
+          <w:szCs w:val="28"/>
+        </w:rPr>
+      </w:pPr>
+      <w:r>
+        <w:rPr>
+          <w:rFonts w:ascii="Times New Roman" w:hAnsi="Times New Roman" w:cs="Times New Roman"/>
+          <w:sz w:val="28"/>
+          <w:szCs w:val="28"/>
+        </w:rPr>
+        <w:t xml:space="preserve">Стоять верби, опушені зелененьким листям, і, здається, вони чують сплески журавлиних </w:t>
+      </w:r>
+      <w:proofErr w:type="spellStart"/>
+      <w:r>
+        <w:rPr>
+          <w:rFonts w:ascii="Times New Roman" w:hAnsi="Times New Roman" w:cs="Times New Roman"/>
+          <w:sz w:val="28"/>
+          <w:szCs w:val="28"/>
+        </w:rPr>
+        <w:t>сурем</w:t>
+      </w:r>
+      <w:proofErr w:type="spellEnd"/>
+      <w:r>
+        <w:rPr>
+          <w:rFonts w:ascii="Times New Roman" w:hAnsi="Times New Roman" w:cs="Times New Roman"/>
+          <w:sz w:val="28"/>
+          <w:szCs w:val="28"/>
+        </w:rPr>
+        <w:t xml:space="preserve"> у піднебессі.</w:t>
+      </w:r>
+    </w:p>
+    <w:p>
+      <w:pPr>
+        <w:spacing w:after="0" w:line="360" w:lineRule="auto"/>
+        <w:jc w:val="both"/>
+        <w:rPr>
+          <w:rFonts w:ascii="Times New Roman" w:hAnsi="Times New Roman" w:cs="Times New Roman"/>
+          <w:sz w:val="28"/>
+          <w:szCs w:val="28"/>
+        </w:rPr>
+      </w:pPr>
+    </w:p>
+    <w:p>
+      <w:pPr>
+        <w:spacing w:after="0" w:line="360" w:lineRule="auto"/>
+        <w:jc w:val="both"/>
+        <w:rPr>
+          <w:rFonts w:ascii="Times New Roman" w:hAnsi="Times New Roman" w:cs="Times New Roman"/>
+          <w:sz w:val="28"/>
+          <w:szCs w:val="28"/>
+        </w:rPr>
+      </w:pPr>
+      <w:r>
+        <w:rPr>
+          <w:rFonts w:ascii="Times New Roman" w:hAnsi="Times New Roman" w:cs="Times New Roman"/>
+          <w:sz w:val="28"/>
+          <w:szCs w:val="28"/>
+        </w:rPr>
+        <w:t>Упродовж усієї минулої зими я відчував: щось має статись у цьому світі, щось неминуче станеться.</w:t>
+      </w:r>
+    </w:p>
+    <w:p>
+      <w:pPr>
+        <w:spacing w:after="0" w:line="360" w:lineRule="auto"/>
+        <w:jc w:val="both"/>
+        <w:rPr>
+          <w:rFonts w:ascii="Times New Roman" w:hAnsi="Times New Roman" w:cs="Times New Roman"/>
+          <w:sz w:val="28"/>
+          <w:szCs w:val="28"/>
+        </w:rPr>
+      </w:pPr>
+      <w:r>
+        <w:rPr>
+          <w:rFonts w:ascii="Times New Roman" w:hAnsi="Times New Roman" w:cs="Times New Roman"/>
+          <w:sz w:val="28"/>
+          <w:szCs w:val="28"/>
+        </w:rPr>
+        <w:lastRenderedPageBreak/>
+        <w:t>І тепер, коли прийшла весна, коли війнула мені в груди першими своїми, тонкими, такими пам’ятними запахами,</w:t>
+      </w:r>
+    </w:p>
+    <w:p>
+      <w:pPr>
+        <w:spacing w:after="0" w:line="360" w:lineRule="auto"/>
+        <w:jc w:val="both"/>
+        <w:rPr>
+          <w:rFonts w:ascii="Times New Roman" w:hAnsi="Times New Roman" w:cs="Times New Roman"/>
+          <w:sz w:val="28"/>
+          <w:szCs w:val="28"/>
+        </w:rPr>
+      </w:pPr>
+      <w:r>
+        <w:rPr>
+          <w:rFonts w:ascii="Times New Roman" w:hAnsi="Times New Roman" w:cs="Times New Roman"/>
+          <w:sz w:val="28"/>
+          <w:szCs w:val="28"/>
+        </w:rPr>
+        <w:t>коли все в мені помолоділо, мов вербове пагіння над дніпровською водою, то я добре знаю: очікуване прийшло,</w:t>
+      </w:r>
+    </w:p>
+    <w:p>
+      <w:pPr>
+        <w:spacing w:after="0" w:line="360" w:lineRule="auto"/>
+        <w:jc w:val="both"/>
+        <w:rPr>
+          <w:rFonts w:ascii="Times New Roman" w:hAnsi="Times New Roman" w:cs="Times New Roman"/>
+          <w:sz w:val="28"/>
+          <w:szCs w:val="28"/>
+        </w:rPr>
+      </w:pPr>
+      <w:r>
+        <w:rPr>
+          <w:rFonts w:ascii="Times New Roman" w:hAnsi="Times New Roman" w:cs="Times New Roman"/>
+          <w:sz w:val="28"/>
+          <w:szCs w:val="28"/>
+        </w:rPr>
+        <w:t>наче народжене силою мого бажання, і наймення йому – синя та золота весна на дніпрових кручах.</w:t>
+      </w:r>
+    </w:p>
+    <w:p>
+      <w:pPr>
+        <w:spacing w:after="0" w:line="360" w:lineRule="auto"/>
+        <w:jc w:val="both"/>
+        <w:rPr>
+          <w:rFonts w:ascii="Times New Roman" w:hAnsi="Times New Roman" w:cs="Times New Roman"/>
+          <w:sz w:val="28"/>
+          <w:szCs w:val="28"/>
+        </w:rPr>
+      </w:pPr>
+      <w:r>
+        <w:rPr>
+          <w:rFonts w:ascii="Times New Roman" w:hAnsi="Times New Roman" w:cs="Times New Roman"/>
+          <w:sz w:val="28"/>
+          <w:szCs w:val="28"/>
+        </w:rPr>
+        <w:t>???</w:t>
+      </w:r>
+    </w:p>
+    <w:p>
+      <w:pPr>
+        <w:spacing w:after="0" w:line="360" w:lineRule="auto"/>
         <w:ind w:firstLine="709"/>
-        <w:rPr>
-          <w:rFonts w:ascii="Times New Roman" w:hAnsi="Times New Roman" w:cs="Times New Roman"/>
-          <w:sz w:val="28"/>
-          <w:szCs w:val="28"/>
-        </w:rPr>
-      </w:pPr>
+        <w:jc w:val="both"/>
+        <w:rPr>
+          <w:rFonts w:ascii="Times New Roman" w:hAnsi="Times New Roman" w:cs="Times New Roman"/>
+          <w:b/>
+          <w:bCs/>
+          <w:sz w:val="28"/>
+          <w:szCs w:val="28"/>
+        </w:rPr>
+      </w:pPr>
+      <w:r>
+        <w:rPr>
+          <w:rFonts w:ascii="Times New Roman" w:hAnsi="Times New Roman" w:cs="Times New Roman"/>
+          <w:b/>
+          <w:bCs/>
+          <w:sz w:val="28"/>
+          <w:szCs w:val="28"/>
+        </w:rPr>
+        <w:t>Текст 2</w:t>
+      </w:r>
+    </w:p>
+    <w:p>
+      <w:pPr>
+        <w:pStyle w:val="a3"/>
+        <w:shd w:val="clear" w:color="auto" w:fill="FFFFFF"/>
+        <w:spacing w:after="210"/>
+        <w:rPr>
+          <w:color w:val="000000"/>
+          <w:sz w:val="28"/>
+          <w:szCs w:val="28"/>
+          <w:lang w:val="uk-UA"/>
+        </w:rPr>
+      </w:pPr>
+      <w:r>
+        <w:rPr>
+          <w:color w:val="000000"/>
+          <w:sz w:val="28"/>
+          <w:szCs w:val="28"/>
+          <w:lang w:val="uk-UA"/>
+        </w:rPr>
+        <w:t>Чим пахне літо? Стиглою полуницею, червоногарячим сонцем розігрітою, від чого її запах стає ще сильнішим,</w:t>
+      </w:r>
+    </w:p>
+    <w:p>
+      <w:pPr>
+        <w:pStyle w:val="a3"/>
+        <w:shd w:val="clear" w:color="auto" w:fill="FFFFFF"/>
+        <w:spacing w:after="210"/>
+        <w:rPr>
+          <w:color w:val="000000"/>
+          <w:sz w:val="28"/>
+          <w:szCs w:val="28"/>
+          <w:lang w:val="uk-UA"/>
+        </w:rPr>
+      </w:pPr>
+      <w:r>
+        <w:rPr>
+          <w:color w:val="000000"/>
+          <w:sz w:val="28"/>
+          <w:szCs w:val="28"/>
+          <w:lang w:val="uk-UA"/>
+        </w:rPr>
+        <w:t>а також теплою річковою водою, прогрітою на мілководді. Крім цього, є й аромат трави, недавно скошеної, у якій ще блукають квіткові відтінки,</w:t>
+      </w:r>
+    </w:p>
+    <w:p>
+      <w:pPr>
+        <w:pStyle w:val="a3"/>
+        <w:shd w:val="clear" w:color="auto" w:fill="FFFFFF"/>
+        <w:spacing w:after="210"/>
+        <w:rPr>
+          <w:color w:val="000000"/>
+          <w:sz w:val="28"/>
+          <w:szCs w:val="28"/>
+          <w:lang w:val="uk-UA"/>
+        </w:rPr>
+      </w:pPr>
+      <w:r>
+        <w:rPr>
+          <w:color w:val="000000"/>
+          <w:sz w:val="28"/>
+          <w:szCs w:val="28"/>
+          <w:lang w:val="uk-UA"/>
+        </w:rPr>
+        <w:t xml:space="preserve">але вже пробивається духмяність сіна. </w:t>
+      </w:r>
+    </w:p>
+    <w:p>
+      <w:pPr>
+        <w:pStyle w:val="a3"/>
+        <w:shd w:val="clear" w:color="auto" w:fill="FFFFFF"/>
+        <w:spacing w:after="210"/>
+        <w:rPr>
+          <w:color w:val="000000"/>
+          <w:sz w:val="28"/>
+          <w:szCs w:val="28"/>
+          <w:lang w:val="uk-UA"/>
+        </w:rPr>
+      </w:pPr>
+    </w:p>
+    <w:p>
+      <w:pPr>
+        <w:pStyle w:val="a3"/>
+        <w:shd w:val="clear" w:color="auto" w:fill="FFFFFF"/>
+        <w:spacing w:after="210"/>
+        <w:rPr>
+          <w:color w:val="000000"/>
+          <w:sz w:val="28"/>
+          <w:szCs w:val="28"/>
+          <w:lang w:val="uk-UA"/>
+        </w:rPr>
+      </w:pPr>
+      <w:r>
+        <w:rPr>
+          <w:color w:val="000000"/>
+          <w:sz w:val="28"/>
+          <w:szCs w:val="28"/>
+          <w:lang w:val="uk-UA"/>
+        </w:rPr>
+        <w:t xml:space="preserve">Багато в червня пахощів і фарб. У яскравому його різнотрав’ї </w:t>
+      </w:r>
+      <w:proofErr w:type="spellStart"/>
+      <w:r>
+        <w:rPr>
+          <w:color w:val="000000"/>
+          <w:sz w:val="28"/>
+          <w:szCs w:val="28"/>
+          <w:lang w:val="uk-UA"/>
+        </w:rPr>
+        <w:t>граціозно</w:t>
+      </w:r>
+      <w:proofErr w:type="spellEnd"/>
+      <w:r>
+        <w:rPr>
+          <w:color w:val="000000"/>
+          <w:sz w:val="28"/>
+          <w:szCs w:val="28"/>
+          <w:lang w:val="uk-UA"/>
+        </w:rPr>
+        <w:t xml:space="preserve"> похитують голівками білосніжні ромашки,</w:t>
+      </w:r>
+    </w:p>
+    <w:p>
+      <w:pPr>
+        <w:pStyle w:val="a3"/>
+        <w:shd w:val="clear" w:color="auto" w:fill="FFFFFF"/>
+        <w:spacing w:after="210"/>
+        <w:rPr>
+          <w:color w:val="000000"/>
+          <w:sz w:val="28"/>
+          <w:szCs w:val="28"/>
+          <w:lang w:val="uk-UA"/>
+        </w:rPr>
+      </w:pPr>
+      <w:proofErr w:type="spellStart"/>
+      <w:r>
+        <w:rPr>
+          <w:color w:val="000000"/>
+          <w:sz w:val="28"/>
+          <w:szCs w:val="28"/>
+          <w:lang w:val="uk-UA"/>
+        </w:rPr>
+        <w:t>малиново</w:t>
+      </w:r>
+      <w:proofErr w:type="spellEnd"/>
+      <w:r>
+        <w:rPr>
+          <w:color w:val="000000"/>
+          <w:sz w:val="28"/>
+          <w:szCs w:val="28"/>
+          <w:lang w:val="uk-UA"/>
+        </w:rPr>
+        <w:t>-червоними вуглинками світяться квіточки лісової герані, золотаво-жовтими зірочками блищать китички звіробою.</w:t>
+      </w:r>
+    </w:p>
+    <w:p>
+      <w:pPr>
+        <w:pStyle w:val="a3"/>
+        <w:shd w:val="clear" w:color="auto" w:fill="FFFFFF"/>
+        <w:spacing w:after="210"/>
+        <w:rPr>
+          <w:color w:val="000000"/>
+          <w:sz w:val="28"/>
+          <w:szCs w:val="28"/>
+          <w:lang w:val="uk-UA"/>
+        </w:rPr>
+      </w:pPr>
+      <w:r>
+        <w:rPr>
+          <w:color w:val="000000"/>
+          <w:sz w:val="28"/>
+          <w:szCs w:val="28"/>
+          <w:lang w:val="uk-UA"/>
+        </w:rPr>
+        <w:t>За народними прикметами, ось-ось у лісі з’являться перші, давно очікувані гриби.</w:t>
+      </w:r>
+    </w:p>
+    <w:p>
+      <w:pPr>
+        <w:pStyle w:val="a3"/>
+        <w:shd w:val="clear" w:color="auto" w:fill="FFFFFF"/>
+        <w:spacing w:after="210"/>
+        <w:rPr>
+          <w:color w:val="000000"/>
+          <w:sz w:val="28"/>
+          <w:szCs w:val="28"/>
+          <w:lang w:val="uk-UA"/>
+        </w:rPr>
+      </w:pPr>
+    </w:p>
+    <w:p>
+      <w:pPr>
+        <w:pStyle w:val="a3"/>
+        <w:shd w:val="clear" w:color="auto" w:fill="FFFFFF"/>
+        <w:spacing w:after="210"/>
+        <w:rPr>
+          <w:color w:val="000000"/>
+          <w:sz w:val="28"/>
+          <w:szCs w:val="28"/>
+          <w:lang w:val="uk-UA"/>
+        </w:rPr>
+      </w:pPr>
+      <w:r>
+        <w:rPr>
+          <w:color w:val="000000"/>
+          <w:sz w:val="28"/>
+          <w:szCs w:val="28"/>
+          <w:lang w:val="uk-UA"/>
+        </w:rPr>
+        <w:t xml:space="preserve">А на початку липня до літніх пахощів і фарб </w:t>
+      </w:r>
+      <w:proofErr w:type="spellStart"/>
+      <w:r>
+        <w:rPr>
+          <w:color w:val="000000"/>
+          <w:sz w:val="28"/>
+          <w:szCs w:val="28"/>
+          <w:lang w:val="uk-UA"/>
+        </w:rPr>
+        <w:t>доєднуються</w:t>
+      </w:r>
+      <w:proofErr w:type="spellEnd"/>
+      <w:r>
+        <w:rPr>
+          <w:color w:val="000000"/>
+          <w:sz w:val="28"/>
+          <w:szCs w:val="28"/>
+          <w:lang w:val="uk-UA"/>
+        </w:rPr>
+        <w:t xml:space="preserve"> нові. Тільки не треба шукати їх на галявинах.</w:t>
+      </w:r>
+    </w:p>
+    <w:p>
+      <w:pPr>
+        <w:pStyle w:val="a3"/>
+        <w:shd w:val="clear" w:color="auto" w:fill="FFFFFF"/>
+        <w:spacing w:after="210"/>
+        <w:rPr>
+          <w:color w:val="000000"/>
+          <w:sz w:val="28"/>
+          <w:szCs w:val="28"/>
+          <w:lang w:val="uk-UA"/>
+        </w:rPr>
+      </w:pPr>
+      <w:r>
+        <w:rPr>
+          <w:color w:val="000000"/>
+          <w:sz w:val="28"/>
+          <w:szCs w:val="28"/>
+          <w:lang w:val="uk-UA"/>
+        </w:rPr>
+        <w:t>Вони там, де високі дерева гордо тримають кучеряві крони, а в тих кронах гудуть бджоли, збираючи з жовтуватих квітів нектар,</w:t>
+      </w:r>
+    </w:p>
+    <w:p>
+      <w:pPr>
+        <w:pStyle w:val="a3"/>
+        <w:shd w:val="clear" w:color="auto" w:fill="FFFFFF"/>
+        <w:spacing w:after="210"/>
+        <w:rPr>
+          <w:color w:val="000000"/>
+          <w:sz w:val="28"/>
+          <w:szCs w:val="28"/>
+          <w:lang w:val="uk-UA"/>
+        </w:rPr>
+      </w:pPr>
+      <w:r>
+        <w:rPr>
+          <w:color w:val="000000"/>
+          <w:sz w:val="28"/>
+          <w:szCs w:val="28"/>
+          <w:lang w:val="uk-UA"/>
+        </w:rPr>
+        <w:t>щоб зробити один із якнайцінніших продуктів – запашний світлий липовий мед.</w:t>
+      </w:r>
+    </w:p>
+    <w:p>
+      <w:pPr>
+        <w:pStyle w:val="a3"/>
+        <w:shd w:val="clear" w:color="auto" w:fill="FFFFFF"/>
+        <w:spacing w:after="210"/>
+        <w:rPr>
+          <w:color w:val="000000"/>
+          <w:sz w:val="28"/>
+          <w:szCs w:val="28"/>
+          <w:lang w:val="uk-UA"/>
+        </w:rPr>
+      </w:pPr>
+    </w:p>
+    <w:p>
+      <w:pPr>
+        <w:pStyle w:val="a3"/>
+        <w:shd w:val="clear" w:color="auto" w:fill="FFFFFF"/>
+        <w:spacing w:after="210"/>
+        <w:rPr>
+          <w:color w:val="000000"/>
+          <w:sz w:val="28"/>
+          <w:szCs w:val="28"/>
+          <w:lang w:val="uk-UA"/>
+        </w:rPr>
+      </w:pPr>
+      <w:r>
+        <w:rPr>
+          <w:color w:val="000000"/>
+          <w:sz w:val="28"/>
+          <w:szCs w:val="28"/>
+          <w:lang w:val="uk-UA"/>
+        </w:rPr>
+        <w:lastRenderedPageBreak/>
+        <w:t>Чи бачили ви, як цвіте липа? Глянеш – і застигнеш у захваті! Квіти в неї білувато-жовті, зібрані в суцвіття.</w:t>
+      </w:r>
+    </w:p>
+    <w:p>
+      <w:pPr>
+        <w:rPr>
+          <w:rFonts w:ascii="Times New Roman" w:hAnsi="Times New Roman" w:cs="Times New Roman"/>
+          <w:sz w:val="28"/>
+          <w:szCs w:val="28"/>
+        </w:rPr>
+      </w:pPr>
+      <w:r>
+        <w:rPr>
+          <w:rFonts w:ascii="Times New Roman" w:hAnsi="Times New Roman" w:cs="Times New Roman"/>
+          <w:color w:val="000000"/>
+          <w:sz w:val="28"/>
+          <w:szCs w:val="28"/>
+        </w:rPr>
+        <w:t>І мед, і липовий цвіт мають унікальні цілющі властивості, тому з давніх-давен народ їх шанує як ліки.</w:t>
+      </w:r>
+    </w:p>
+    <w:p>
+      <w:pPr>
+        <w:spacing w:after="0" w:line="360" w:lineRule="auto"/>
+        <w:ind w:firstLine="709"/>
+        <w:jc w:val="both"/>
+        <w:rPr>
+          <w:rFonts w:ascii="Times New Roman" w:hAnsi="Times New Roman" w:cs="Times New Roman"/>
+          <w:sz w:val="28"/>
+          <w:szCs w:val="28"/>
+        </w:rPr>
+      </w:pPr>
+    </w:p>
+    <w:p>
+      <w:pPr>
+        <w:spacing w:after="0" w:line="360" w:lineRule="auto"/>
+        <w:ind w:firstLine="709"/>
+        <w:jc w:val="both"/>
+        <w:rPr>
+          <w:rFonts w:ascii="Times New Roman" w:hAnsi="Times New Roman" w:cs="Times New Roman"/>
+          <w:sz w:val="28"/>
+          <w:szCs w:val="28"/>
+        </w:rPr>
+      </w:pPr>
+      <w:r>
+        <w:rPr>
+          <w:rFonts w:ascii="Times New Roman" w:hAnsi="Times New Roman" w:cs="Times New Roman"/>
+          <w:b/>
+          <w:bCs/>
+          <w:sz w:val="28"/>
+          <w:szCs w:val="28"/>
+        </w:rPr>
+        <w:t>Текст 3</w:t>
+      </w:r>
+    </w:p>
+    <w:p>
+      <w:pPr>
+        <w:pStyle w:val="a3"/>
+        <w:shd w:val="clear" w:color="auto" w:fill="FFFFFF"/>
+        <w:spacing w:after="210"/>
+        <w:rPr>
+          <w:color w:val="000000"/>
+          <w:sz w:val="28"/>
+          <w:szCs w:val="28"/>
+          <w:lang w:val="uk-UA"/>
+        </w:rPr>
+      </w:pPr>
+      <w:r>
+        <w:rPr>
+          <w:color w:val="000000"/>
+          <w:sz w:val="28"/>
+          <w:szCs w:val="28"/>
+          <w:lang w:val="uk-UA"/>
+        </w:rPr>
+        <w:t>Психологи стверджують, що кожній людині потрібне хобі.</w:t>
+      </w:r>
+    </w:p>
+    <w:p>
+      <w:pPr>
+        <w:pStyle w:val="a3"/>
+        <w:shd w:val="clear" w:color="auto" w:fill="FFFFFF"/>
+        <w:spacing w:after="210"/>
+        <w:rPr>
+          <w:color w:val="000000"/>
+          <w:sz w:val="28"/>
+          <w:szCs w:val="28"/>
+          <w:lang w:val="uk-UA"/>
+        </w:rPr>
+      </w:pPr>
+      <w:r>
+        <w:rPr>
+          <w:color w:val="000000"/>
+          <w:sz w:val="28"/>
+          <w:szCs w:val="28"/>
+          <w:lang w:val="uk-UA"/>
+        </w:rPr>
+        <w:t>Мабуть, це справді так. По-перше, хобі – це відпочинок для душі, по-друге, це – можливість відрити світу щось нове, не сказане ще ніким.</w:t>
+      </w:r>
+    </w:p>
+    <w:p>
+      <w:pPr>
+        <w:pStyle w:val="a3"/>
+        <w:shd w:val="clear" w:color="auto" w:fill="FFFFFF"/>
+        <w:spacing w:after="210"/>
+        <w:rPr>
+          <w:color w:val="000000"/>
+          <w:sz w:val="28"/>
+          <w:szCs w:val="28"/>
+          <w:lang w:val="uk-UA"/>
+        </w:rPr>
+      </w:pPr>
+      <w:r>
+        <w:rPr>
+          <w:color w:val="000000"/>
+          <w:sz w:val="28"/>
+          <w:szCs w:val="28"/>
+          <w:lang w:val="uk-UA"/>
+        </w:rPr>
+        <w:t>Таке захоплення дарує людині естетичне задоволення,  самовдосконалення, вирізняє її серед інших, а  ще, до речі, має значний терапевтичний ефект.</w:t>
+      </w:r>
+    </w:p>
+    <w:p>
+      <w:pPr>
+        <w:pStyle w:val="a3"/>
+        <w:shd w:val="clear" w:color="auto" w:fill="FFFFFF"/>
+        <w:spacing w:after="210"/>
+        <w:rPr>
+          <w:color w:val="000000"/>
+          <w:sz w:val="28"/>
+          <w:szCs w:val="28"/>
+          <w:lang w:val="uk-UA"/>
+        </w:rPr>
+      </w:pPr>
+      <w:r>
+        <w:rPr>
+          <w:color w:val="000000"/>
+          <w:sz w:val="28"/>
+          <w:szCs w:val="28"/>
+          <w:lang w:val="uk-UA"/>
+        </w:rPr>
+        <w:t>Різноманіття захоплень просто вражає: колекціонування, спорт, полювання, рибальство, фотографування – усього перелічити просто неможливо!</w:t>
+      </w:r>
+    </w:p>
+    <w:p>
+      <w:pPr>
+        <w:pStyle w:val="a3"/>
+        <w:shd w:val="clear" w:color="auto" w:fill="FFFFFF"/>
+        <w:spacing w:after="210"/>
+        <w:rPr>
+          <w:color w:val="000000"/>
+          <w:sz w:val="28"/>
+          <w:szCs w:val="28"/>
+          <w:lang w:val="uk-UA"/>
+        </w:rPr>
+      </w:pPr>
+      <w:r>
+        <w:rPr>
+          <w:color w:val="000000"/>
+          <w:sz w:val="28"/>
+          <w:szCs w:val="28"/>
+          <w:lang w:val="uk-UA"/>
+        </w:rPr>
+        <w:t>Особливо цікавими є творчі вподобання, які потребують певних рис характеру, а саме: терпіння, креативності, ретельного обдумування тощо.</w:t>
+      </w:r>
+    </w:p>
+    <w:p>
+      <w:pPr>
+        <w:pStyle w:val="a3"/>
+        <w:shd w:val="clear" w:color="auto" w:fill="FFFFFF"/>
+        <w:spacing w:after="210"/>
+        <w:rPr>
+          <w:color w:val="000000"/>
+          <w:sz w:val="28"/>
+          <w:szCs w:val="28"/>
+          <w:lang w:val="uk-UA"/>
+        </w:rPr>
+      </w:pPr>
+      <w:r>
+        <w:rPr>
+          <w:color w:val="000000"/>
+          <w:sz w:val="28"/>
+          <w:szCs w:val="28"/>
+          <w:lang w:val="uk-UA"/>
+        </w:rPr>
+        <w:t xml:space="preserve">Вишивання хрестиком і бісером, плетіння з газет, виготовлення листівок, різьблення, </w:t>
+      </w:r>
+      <w:proofErr w:type="spellStart"/>
+      <w:r>
+        <w:rPr>
+          <w:color w:val="000000"/>
+          <w:sz w:val="28"/>
+          <w:szCs w:val="28"/>
+          <w:lang w:val="uk-UA"/>
+        </w:rPr>
+        <w:t>декупаж</w:t>
+      </w:r>
+      <w:proofErr w:type="spellEnd"/>
+      <w:r>
+        <w:rPr>
+          <w:color w:val="000000"/>
+          <w:sz w:val="28"/>
+          <w:szCs w:val="28"/>
+          <w:lang w:val="uk-UA"/>
+        </w:rPr>
+        <w:t>, малювання – усе це робить ваше життя яскравим, неповторним.</w:t>
+      </w:r>
+    </w:p>
+    <w:p>
+      <w:pPr>
+        <w:pStyle w:val="a3"/>
+        <w:shd w:val="clear" w:color="auto" w:fill="FFFFFF"/>
+        <w:spacing w:after="210"/>
+        <w:rPr>
+          <w:color w:val="000000"/>
+          <w:sz w:val="28"/>
+          <w:szCs w:val="28"/>
+          <w:lang w:val="uk-UA"/>
+        </w:rPr>
+      </w:pPr>
+    </w:p>
+    <w:p>
+      <w:pPr>
+        <w:pStyle w:val="a3"/>
+        <w:shd w:val="clear" w:color="auto" w:fill="FFFFFF"/>
+        <w:spacing w:after="210"/>
+        <w:rPr>
+          <w:color w:val="000000"/>
+          <w:sz w:val="28"/>
+          <w:szCs w:val="28"/>
+          <w:lang w:val="uk-UA"/>
+        </w:rPr>
+      </w:pPr>
+      <w:r>
+        <w:rPr>
+          <w:color w:val="000000"/>
+          <w:sz w:val="28"/>
+          <w:szCs w:val="28"/>
+          <w:lang w:val="uk-UA"/>
+        </w:rPr>
+        <w:t>Зі швидким розвитком інноваційних технологій з’явилося багато нових хобі: програмування, веб-дизайн, ведення сайтів і блогів тощо.</w:t>
+      </w:r>
+    </w:p>
+    <w:p>
+      <w:pPr>
+        <w:pStyle w:val="a3"/>
+        <w:shd w:val="clear" w:color="auto" w:fill="FFFFFF"/>
+        <w:spacing w:after="210"/>
+        <w:rPr>
+          <w:color w:val="000000"/>
+          <w:sz w:val="28"/>
+          <w:szCs w:val="28"/>
+          <w:lang w:val="uk-UA"/>
+        </w:rPr>
+      </w:pPr>
+      <w:r>
+        <w:rPr>
+          <w:color w:val="000000"/>
+          <w:sz w:val="28"/>
+          <w:szCs w:val="28"/>
+          <w:lang w:val="uk-UA"/>
+        </w:rPr>
+        <w:t>Щоправда, учені стверджують, що захоплення комп’ютерними іграми та спілкуванням у соціальних мережах може призвести до появи психологічної залежності.</w:t>
+      </w:r>
+    </w:p>
+    <w:p>
+      <w:pPr>
+        <w:pStyle w:val="a3"/>
+        <w:shd w:val="clear" w:color="auto" w:fill="FFFFFF"/>
+        <w:spacing w:after="210"/>
+        <w:rPr>
+          <w:color w:val="000000"/>
+          <w:sz w:val="28"/>
+          <w:szCs w:val="28"/>
+          <w:lang w:val="uk-UA"/>
+        </w:rPr>
+      </w:pPr>
+    </w:p>
+    <w:p>
+      <w:pPr>
+        <w:pStyle w:val="a3"/>
+        <w:shd w:val="clear" w:color="auto" w:fill="FFFFFF"/>
+        <w:spacing w:after="210"/>
+        <w:rPr>
+          <w:color w:val="000000"/>
+          <w:sz w:val="28"/>
+          <w:szCs w:val="28"/>
+          <w:lang w:val="uk-UA"/>
+        </w:rPr>
+      </w:pPr>
+      <w:r>
+        <w:rPr>
+          <w:color w:val="000000"/>
+          <w:sz w:val="28"/>
+          <w:szCs w:val="28"/>
+          <w:lang w:val="uk-UA"/>
+        </w:rPr>
+        <w:t>Часто захоплення вимагає глибоких спеціальних знань, а іноді, крім відчуття задоволення та щастя, може стати ще й джерелом прибутку.</w:t>
+      </w:r>
+    </w:p>
+    <w:p>
+      <w:pPr>
+        <w:spacing w:after="0" w:line="360" w:lineRule="auto"/>
+        <w:jc w:val="both"/>
+        <w:rPr>
+          <w:rFonts w:ascii="Times New Roman" w:hAnsi="Times New Roman" w:cs="Times New Roman"/>
+          <w:color w:val="000000"/>
+          <w:sz w:val="28"/>
+          <w:szCs w:val="28"/>
+        </w:rPr>
+      </w:pPr>
+      <w:r>
+        <w:rPr>
+          <w:rFonts w:ascii="Times New Roman" w:hAnsi="Times New Roman" w:cs="Times New Roman"/>
+          <w:color w:val="000000"/>
+          <w:sz w:val="28"/>
+          <w:szCs w:val="28"/>
+        </w:rPr>
+        <w:t>Звичайно, це відбувається тоді, коли рівень вашого захоплення високий, тобто ви стаєте справжнім майстром.</w:t>
+      </w:r>
+    </w:p>
+    <w:p>
+      <w:pPr>
+        <w:spacing w:after="0" w:line="360" w:lineRule="auto"/>
+        <w:jc w:val="both"/>
+        <w:rPr>
+          <w:rFonts w:ascii="Times New Roman" w:hAnsi="Times New Roman" w:cs="Times New Roman"/>
+          <w:color w:val="000000"/>
+          <w:sz w:val="28"/>
+          <w:szCs w:val="28"/>
+        </w:rPr>
+      </w:pPr>
+    </w:p>
+    <w:p>
+      <w:pPr>
+        <w:spacing w:after="0" w:line="360" w:lineRule="auto"/>
+        <w:jc w:val="both"/>
+        <w:rPr>
+          <w:rFonts w:ascii="Times New Roman" w:hAnsi="Times New Roman" w:cs="Times New Roman"/>
+          <w:b/>
+          <w:bCs/>
+          <w:sz w:val="28"/>
+          <w:szCs w:val="28"/>
+        </w:rPr>
+      </w:pPr>
+      <w:r>
+        <w:rPr>
+          <w:rFonts w:ascii="Times New Roman" w:hAnsi="Times New Roman" w:cs="Times New Roman"/>
+          <w:b/>
+          <w:bCs/>
+          <w:color w:val="000000"/>
+          <w:sz w:val="28"/>
+          <w:szCs w:val="28"/>
+        </w:rPr>
+        <w:lastRenderedPageBreak/>
+        <w:t xml:space="preserve">Результат автоматичного тестування </w:t>
+      </w:r>
+    </w:p>
+    <w:p>
+      <w:pPr>
+        <w:ind w:firstLine="709"/>
+        <w:rPr>
+          <w:rFonts w:ascii="Times New Roman" w:hAnsi="Times New Roman" w:cs="Times New Roman"/>
+          <w:sz w:val="28"/>
+          <w:szCs w:val="28"/>
+        </w:rPr>
+      </w:pPr>
+      <w:proofErr w:type="spellStart"/>
+      <w:r>
+        <w:rPr>
+          <w:rFonts w:ascii="Times New Roman" w:hAnsi="Times New Roman" w:cs="Times New Roman"/>
+          <w:sz w:val="28"/>
+          <w:szCs w:val="28"/>
+        </w:rPr>
+        <w:t>Test</w:t>
+      </w:r>
+      <w:proofErr w:type="spellEnd"/>
+      <w:r>
+        <w:rPr>
+          <w:rFonts w:ascii="Times New Roman" w:hAnsi="Times New Roman" w:cs="Times New Roman"/>
+          <w:sz w:val="28"/>
+          <w:szCs w:val="28"/>
+        </w:rPr>
+        <w:t xml:space="preserve"> 1</w:t>
+      </w:r>
+    </w:p>
+    <w:p>
+      <w:pPr>
+        <w:ind w:firstLine="709"/>
+        <w:rPr>
+          <w:rFonts w:ascii="Times New Roman" w:hAnsi="Times New Roman" w:cs="Times New Roman"/>
+          <w:sz w:val="28"/>
+          <w:szCs w:val="28"/>
+        </w:rPr>
+      </w:pPr>
+      <w:proofErr w:type="spellStart"/>
+      <w:r>
+        <w:rPr>
+          <w:rFonts w:ascii="Times New Roman" w:hAnsi="Times New Roman" w:cs="Times New Roman"/>
+          <w:sz w:val="28"/>
+          <w:szCs w:val="28"/>
+        </w:rPr>
+        <w:t>Task</w:t>
+      </w:r>
+      <w:proofErr w:type="spellEnd"/>
+      <w:r>
+        <w:rPr>
+          <w:rFonts w:ascii="Times New Roman" w:hAnsi="Times New Roman" w:cs="Times New Roman"/>
+          <w:sz w:val="28"/>
+          <w:szCs w:val="28"/>
+        </w:rPr>
+        <w:t xml:space="preserve"> 10.1 - </w:t>
+      </w:r>
+      <w:proofErr w:type="spellStart"/>
+      <w:r>
+        <w:rPr>
+          <w:rFonts w:ascii="Times New Roman" w:hAnsi="Times New Roman" w:cs="Times New Roman"/>
+          <w:sz w:val="28"/>
+          <w:szCs w:val="28"/>
+        </w:rPr>
+        <w:t>passed</w:t>
+      </w:r>
+      <w:proofErr w:type="spellEnd"/>
+    </w:p>
+    <w:p>
+      <w:pPr>
+        <w:ind w:firstLine="709"/>
+        <w:rPr>
+          <w:rFonts w:ascii="Times New Roman" w:hAnsi="Times New Roman" w:cs="Times New Roman"/>
+          <w:sz w:val="28"/>
+          <w:szCs w:val="28"/>
+        </w:rPr>
+      </w:pPr>
+      <w:proofErr w:type="spellStart"/>
+      <w:r>
+        <w:rPr>
+          <w:rFonts w:ascii="Times New Roman" w:hAnsi="Times New Roman" w:cs="Times New Roman"/>
+          <w:sz w:val="28"/>
+          <w:szCs w:val="28"/>
+        </w:rPr>
+        <w:t>Task</w:t>
+      </w:r>
+      <w:proofErr w:type="spellEnd"/>
+      <w:r>
+        <w:rPr>
+          <w:rFonts w:ascii="Times New Roman" w:hAnsi="Times New Roman" w:cs="Times New Roman"/>
+          <w:sz w:val="28"/>
+          <w:szCs w:val="28"/>
+        </w:rPr>
+        <w:t xml:space="preserve"> 10.2 - </w:t>
+      </w:r>
+      <w:proofErr w:type="spellStart"/>
+      <w:r>
+        <w:rPr>
+          <w:rFonts w:ascii="Times New Roman" w:hAnsi="Times New Roman" w:cs="Times New Roman"/>
+          <w:sz w:val="28"/>
+          <w:szCs w:val="28"/>
+        </w:rPr>
+        <w:t>passed</w:t>
+      </w:r>
+      <w:proofErr w:type="spellEnd"/>
+    </w:p>
+    <w:p>
+      <w:pPr>
+        <w:ind w:firstLine="709"/>
+        <w:rPr>
+          <w:rFonts w:ascii="Times New Roman" w:hAnsi="Times New Roman" w:cs="Times New Roman"/>
+          <w:sz w:val="28"/>
+          <w:szCs w:val="28"/>
+        </w:rPr>
+      </w:pPr>
+      <w:proofErr w:type="spellStart"/>
+      <w:r>
+        <w:rPr>
+          <w:rFonts w:ascii="Times New Roman" w:hAnsi="Times New Roman" w:cs="Times New Roman"/>
+          <w:sz w:val="28"/>
+          <w:szCs w:val="28"/>
+        </w:rPr>
+        <w:t>Task</w:t>
+      </w:r>
+      <w:proofErr w:type="spellEnd"/>
+      <w:r>
+        <w:rPr>
+          <w:rFonts w:ascii="Times New Roman" w:hAnsi="Times New Roman" w:cs="Times New Roman"/>
+          <w:sz w:val="28"/>
+          <w:szCs w:val="28"/>
+        </w:rPr>
+        <w:t xml:space="preserve"> 10.3 - </w:t>
+      </w:r>
+      <w:proofErr w:type="spellStart"/>
+      <w:r>
+        <w:rPr>
+          <w:rFonts w:ascii="Times New Roman" w:hAnsi="Times New Roman" w:cs="Times New Roman"/>
+          <w:sz w:val="28"/>
+          <w:szCs w:val="28"/>
+        </w:rPr>
+        <w:t>passed</w:t>
+      </w:r>
+      <w:proofErr w:type="spellEnd"/>
+    </w:p>
+    <w:p>
+      <w:pPr>
+        <w:ind w:firstLine="709"/>
+        <w:rPr>
+          <w:rFonts w:ascii="Times New Roman" w:hAnsi="Times New Roman" w:cs="Times New Roman"/>
+          <w:sz w:val="28"/>
+          <w:szCs w:val="28"/>
+        </w:rPr>
+      </w:pPr>
+      <w:proofErr w:type="spellStart"/>
+      <w:r>
+        <w:rPr>
+          <w:rFonts w:ascii="Times New Roman" w:hAnsi="Times New Roman" w:cs="Times New Roman"/>
+          <w:sz w:val="28"/>
+          <w:szCs w:val="28"/>
+        </w:rPr>
+        <w:t>Test</w:t>
+      </w:r>
+      <w:proofErr w:type="spellEnd"/>
+      <w:r>
+        <w:rPr>
+          <w:rFonts w:ascii="Times New Roman" w:hAnsi="Times New Roman" w:cs="Times New Roman"/>
+          <w:sz w:val="28"/>
+          <w:szCs w:val="28"/>
+        </w:rPr>
+        <w:t xml:space="preserve"> 2</w:t>
+      </w:r>
+    </w:p>
+    <w:p>
+      <w:pPr>
+        <w:ind w:firstLine="709"/>
+        <w:rPr>
+          <w:rFonts w:ascii="Times New Roman" w:hAnsi="Times New Roman" w:cs="Times New Roman"/>
+          <w:sz w:val="28"/>
+          <w:szCs w:val="28"/>
+        </w:rPr>
+      </w:pPr>
+      <w:proofErr w:type="spellStart"/>
+      <w:r>
+        <w:rPr>
+          <w:rFonts w:ascii="Times New Roman" w:hAnsi="Times New Roman" w:cs="Times New Roman"/>
+          <w:sz w:val="28"/>
+          <w:szCs w:val="28"/>
+        </w:rPr>
+        <w:t>Task</w:t>
+      </w:r>
+      <w:proofErr w:type="spellEnd"/>
+      <w:r>
+        <w:rPr>
+          <w:rFonts w:ascii="Times New Roman" w:hAnsi="Times New Roman" w:cs="Times New Roman"/>
+          <w:sz w:val="28"/>
+          <w:szCs w:val="28"/>
+        </w:rPr>
+        <w:t xml:space="preserve"> 10.1 - </w:t>
+      </w:r>
+      <w:proofErr w:type="spellStart"/>
+      <w:r>
+        <w:rPr>
+          <w:rFonts w:ascii="Times New Roman" w:hAnsi="Times New Roman" w:cs="Times New Roman"/>
+          <w:sz w:val="28"/>
+          <w:szCs w:val="28"/>
+        </w:rPr>
+        <w:t>passed</w:t>
+      </w:r>
+      <w:proofErr w:type="spellEnd"/>
+    </w:p>
+    <w:p>
+      <w:pPr>
+        <w:ind w:firstLine="709"/>
+        <w:rPr>
+          <w:rFonts w:ascii="Times New Roman" w:hAnsi="Times New Roman" w:cs="Times New Roman"/>
+          <w:sz w:val="28"/>
+          <w:szCs w:val="28"/>
+        </w:rPr>
+      </w:pPr>
+      <w:proofErr w:type="spellStart"/>
+      <w:r>
+        <w:rPr>
+          <w:rFonts w:ascii="Times New Roman" w:hAnsi="Times New Roman" w:cs="Times New Roman"/>
+          <w:sz w:val="28"/>
+          <w:szCs w:val="28"/>
+        </w:rPr>
+        <w:t>Task</w:t>
+      </w:r>
+      <w:proofErr w:type="spellEnd"/>
+      <w:r>
+        <w:rPr>
+          <w:rFonts w:ascii="Times New Roman" w:hAnsi="Times New Roman" w:cs="Times New Roman"/>
+          <w:sz w:val="28"/>
+          <w:szCs w:val="28"/>
+        </w:rPr>
+        <w:t xml:space="preserve"> 10.2 - </w:t>
+      </w:r>
+      <w:proofErr w:type="spellStart"/>
+      <w:r>
+        <w:rPr>
+          <w:rFonts w:ascii="Times New Roman" w:hAnsi="Times New Roman" w:cs="Times New Roman"/>
+          <w:sz w:val="28"/>
+          <w:szCs w:val="28"/>
+        </w:rPr>
+        <w:t>passed</w:t>
+      </w:r>
+      <w:proofErr w:type="spellEnd"/>
+    </w:p>
+    <w:p>
+      <w:pPr>
+        <w:ind w:firstLine="709"/>
+        <w:rPr>
+          <w:rFonts w:ascii="Times New Roman" w:hAnsi="Times New Roman" w:cs="Times New Roman"/>
+          <w:sz w:val="28"/>
+          <w:szCs w:val="28"/>
+        </w:rPr>
+      </w:pPr>
+      <w:proofErr w:type="spellStart"/>
+      <w:r>
+        <w:rPr>
+          <w:rFonts w:ascii="Times New Roman" w:hAnsi="Times New Roman" w:cs="Times New Roman"/>
+          <w:sz w:val="28"/>
+          <w:szCs w:val="28"/>
+        </w:rPr>
+        <w:t>Task</w:t>
+      </w:r>
+      <w:proofErr w:type="spellEnd"/>
+      <w:r>
+        <w:rPr>
+          <w:rFonts w:ascii="Times New Roman" w:hAnsi="Times New Roman" w:cs="Times New Roman"/>
+          <w:sz w:val="28"/>
+          <w:szCs w:val="28"/>
+        </w:rPr>
+        <w:t xml:space="preserve"> 10.3 - </w:t>
+      </w:r>
+      <w:proofErr w:type="spellStart"/>
+      <w:r>
+        <w:rPr>
+          <w:rFonts w:ascii="Times New Roman" w:hAnsi="Times New Roman" w:cs="Times New Roman"/>
+          <w:sz w:val="28"/>
+          <w:szCs w:val="28"/>
+        </w:rPr>
+        <w:t>passed</w:t>
+      </w:r>
+      <w:proofErr w:type="spellEnd"/>
+    </w:p>
+    <w:p>
+      <w:pPr>
+        <w:ind w:firstLine="709"/>
+        <w:rPr>
+          <w:rFonts w:ascii="Times New Roman" w:hAnsi="Times New Roman" w:cs="Times New Roman"/>
+          <w:sz w:val="28"/>
+          <w:szCs w:val="28"/>
+        </w:rPr>
+      </w:pPr>
+      <w:proofErr w:type="spellStart"/>
+      <w:r>
+        <w:rPr>
+          <w:rFonts w:ascii="Times New Roman" w:hAnsi="Times New Roman" w:cs="Times New Roman"/>
+          <w:sz w:val="28"/>
+          <w:szCs w:val="28"/>
+        </w:rPr>
+        <w:t>Test</w:t>
+      </w:r>
+      <w:proofErr w:type="spellEnd"/>
+      <w:r>
+        <w:rPr>
+          <w:rFonts w:ascii="Times New Roman" w:hAnsi="Times New Roman" w:cs="Times New Roman"/>
+          <w:sz w:val="28"/>
+          <w:szCs w:val="28"/>
+        </w:rPr>
+        <w:t xml:space="preserve"> 3</w:t>
+      </w:r>
+    </w:p>
+    <w:p>
+      <w:pPr>
+        <w:ind w:firstLine="709"/>
+        <w:rPr>
+          <w:rFonts w:ascii="Times New Roman" w:hAnsi="Times New Roman" w:cs="Times New Roman"/>
+          <w:sz w:val="28"/>
+          <w:szCs w:val="28"/>
+        </w:rPr>
+      </w:pPr>
+      <w:proofErr w:type="spellStart"/>
+      <w:r>
+        <w:rPr>
+          <w:rFonts w:ascii="Times New Roman" w:hAnsi="Times New Roman" w:cs="Times New Roman"/>
+          <w:sz w:val="28"/>
+          <w:szCs w:val="28"/>
+        </w:rPr>
+        <w:t>Task</w:t>
+      </w:r>
+      <w:proofErr w:type="spellEnd"/>
+      <w:r>
+        <w:rPr>
+          <w:rFonts w:ascii="Times New Roman" w:hAnsi="Times New Roman" w:cs="Times New Roman"/>
+          <w:sz w:val="28"/>
+          <w:szCs w:val="28"/>
+        </w:rPr>
+        <w:t xml:space="preserve"> 10.1 - </w:t>
+      </w:r>
+      <w:proofErr w:type="spellStart"/>
+      <w:r>
+        <w:rPr>
+          <w:rFonts w:ascii="Times New Roman" w:hAnsi="Times New Roman" w:cs="Times New Roman"/>
+          <w:sz w:val="28"/>
+          <w:szCs w:val="28"/>
+        </w:rPr>
+        <w:t>passed</w:t>
+      </w:r>
+      <w:proofErr w:type="spellEnd"/>
+    </w:p>
+    <w:p>
+      <w:pPr>
+        <w:ind w:firstLine="709"/>
+        <w:rPr>
+          <w:rFonts w:ascii="Times New Roman" w:hAnsi="Times New Roman" w:cs="Times New Roman"/>
+          <w:sz w:val="28"/>
+          <w:szCs w:val="28"/>
+        </w:rPr>
+      </w:pPr>
+      <w:proofErr w:type="spellStart"/>
+      <w:r>
+        <w:rPr>
+          <w:rFonts w:ascii="Times New Roman" w:hAnsi="Times New Roman" w:cs="Times New Roman"/>
+          <w:sz w:val="28"/>
+          <w:szCs w:val="28"/>
+        </w:rPr>
+        <w:t>Task</w:t>
+      </w:r>
+      <w:proofErr w:type="spellEnd"/>
+      <w:r>
+        <w:rPr>
+          <w:rFonts w:ascii="Times New Roman" w:hAnsi="Times New Roman" w:cs="Times New Roman"/>
+          <w:sz w:val="28"/>
+          <w:szCs w:val="28"/>
+        </w:rPr>
+        <w:t xml:space="preserve"> 10.2 - </w:t>
+      </w:r>
+      <w:proofErr w:type="spellStart"/>
+      <w:r>
+        <w:rPr>
+          <w:rFonts w:ascii="Times New Roman" w:hAnsi="Times New Roman" w:cs="Times New Roman"/>
+          <w:sz w:val="28"/>
+          <w:szCs w:val="28"/>
+        </w:rPr>
+        <w:t>passed</w:t>
+      </w:r>
+      <w:proofErr w:type="spellEnd"/>
+    </w:p>
+    <w:p>
+      <w:pPr>
+        <w:ind w:firstLine="709"/>
+        <w:rPr>
+          <w:rFonts w:ascii="Times New Roman" w:hAnsi="Times New Roman" w:cs="Times New Roman"/>
+          <w:sz w:val="28"/>
+          <w:szCs w:val="28"/>
+        </w:rPr>
+      </w:pPr>
+      <w:proofErr w:type="spellStart"/>
+      <w:r>
+        <w:rPr>
+          <w:rFonts w:ascii="Times New Roman" w:hAnsi="Times New Roman" w:cs="Times New Roman"/>
+          <w:sz w:val="28"/>
+          <w:szCs w:val="28"/>
+        </w:rPr>
+        <w:t>Task</w:t>
+      </w:r>
+      <w:proofErr w:type="spellEnd"/>
+      <w:r>
+        <w:rPr>
+          <w:rFonts w:ascii="Times New Roman" w:hAnsi="Times New Roman" w:cs="Times New Roman"/>
+          <w:sz w:val="28"/>
+          <w:szCs w:val="28"/>
+        </w:rPr>
+        <w:t xml:space="preserve"> 10.3 - </w:t>
+      </w:r>
+      <w:proofErr w:type="spellStart"/>
+      <w:r>
+        <w:rPr>
+          <w:rFonts w:ascii="Times New Roman" w:hAnsi="Times New Roman" w:cs="Times New Roman"/>
+          <w:sz w:val="28"/>
+          <w:szCs w:val="28"/>
+        </w:rPr>
+        <w:t>passed</w:t>
+      </w:r>
+      <w:proofErr w:type="spellEnd"/>
     </w:p>
     <w:sectPr>
       <w:pgSz w:w="11906" w:h="16838"/>

</xml_diff>